<commit_message>
divorce mutual format added
</commit_message>
<xml_diff>
--- a/templates/telangana/high_court/Writ_Petition.docx
+++ b/templates/telangana/high_court/Writ_Petition.docx
@@ -145,7 +145,6 @@
     </w:p>
     <w:p>
       <w:pPr>
-        <w:jc w:val="both"/>
         <w:rPr>
           <w:rFonts w:cs="Times New Roman"/>
           <w:sz w:val="28"/>
@@ -232,7 +231,6 @@
     </w:p>
     <w:p>
       <w:pPr>
-        <w:jc w:val="both"/>
         <w:rPr>
           <w:rFonts w:cs="Times New Roman"/>
           <w:sz w:val="28"/>
@@ -324,7 +322,7 @@
     </w:p>
     <w:tbl>
       <w:tblPr>
-        <w:tblW w:w="0" w:type="auto"/>
+        <w:tblW w:w="9209" w:type="dxa"/>
         <w:tblBorders>
           <w:top w:val="single" w:sz="4" w:space="0" w:color="auto"/>
           <w:left w:val="single" w:sz="4" w:space="0" w:color="auto"/>
@@ -334,12 +332,12 @@
         <w:tblLook w:val="0000" w:firstRow="0" w:lastRow="0" w:firstColumn="0" w:lastColumn="0" w:noHBand="0" w:noVBand="0"/>
       </w:tblPr>
       <w:tblGrid>
-        <w:gridCol w:w="7776"/>
+        <w:gridCol w:w="9209"/>
       </w:tblGrid>
       <w:tr>
         <w:tc>
           <w:tcPr>
-            <w:tcW w:w="7776" w:type="dxa"/>
+            <w:tcW w:w="9209" w:type="dxa"/>
             <w:tcBorders>
               <w:top w:val="single" w:sz="4" w:space="0" w:color="auto"/>
               <w:left w:val="single" w:sz="4" w:space="0" w:color="auto"/>
@@ -374,7 +372,25 @@
                 <w:szCs w:val="28"/>
                 <w:u w:val="single"/>
               </w:rPr>
-              <w:t>.     Item No.        Page No.      Checking Officer’s Signature      Remarks</w:t>
+              <w:t>.     Item No.        Page No.      Checking Officer’s</w:t>
+            </w:r>
+            <w:r>
+              <w:rPr>
+                <w:rFonts w:cs="Times New Roman"/>
+                <w:sz w:val="28"/>
+                <w:szCs w:val="28"/>
+                <w:u w:val="single"/>
+              </w:rPr>
+              <w:t xml:space="preserve"> </w:t>
+            </w:r>
+            <w:r>
+              <w:rPr>
+                <w:rFonts w:cs="Times New Roman"/>
+                <w:sz w:val="28"/>
+                <w:szCs w:val="28"/>
+                <w:u w:val="single"/>
+              </w:rPr>
+              <w:t>Signature      Remarks</w:t>
             </w:r>
           </w:p>
         </w:tc>
@@ -382,7 +398,7 @@
       <w:tr>
         <w:tc>
           <w:tcPr>
-            <w:tcW w:w="7776" w:type="dxa"/>
+            <w:tcW w:w="9209" w:type="dxa"/>
             <w:tcBorders>
               <w:top w:val="single" w:sz="4" w:space="0" w:color="auto"/>
               <w:left w:val="single" w:sz="4" w:space="0" w:color="auto"/>
@@ -1323,7 +1339,6 @@
           <w:sz w:val="28"/>
           <w:szCs w:val="28"/>
         </w:rPr>
-        <w:lastRenderedPageBreak/>
         <w:t xml:space="preserve">15) </w:t>
       </w:r>
       <w:r>
@@ -1378,6 +1393,7 @@
           <w:sz w:val="28"/>
           <w:szCs w:val="28"/>
         </w:rPr>
+        <w:lastRenderedPageBreak/>
         <w:t xml:space="preserve">17) </w:t>
       </w:r>
       <w:r>
@@ -6436,7 +6452,6 @@
     </w:p>
     <w:p>
       <w:pPr>
-        <w:jc w:val="both"/>
         <w:rPr>
           <w:rFonts w:cs="Times New Roman"/>
           <w:sz w:val="28"/>
@@ -6519,7 +6534,6 @@
     </w:p>
     <w:p>
       <w:pPr>
-        <w:jc w:val="both"/>
         <w:rPr>
           <w:rFonts w:cs="Times New Roman"/>
           <w:sz w:val="28"/>
@@ -7600,7 +7614,6 @@
     </w:p>
     <w:p>
       <w:pPr>
-        <w:jc w:val="both"/>
         <w:rPr>
           <w:rFonts w:cs="Times New Roman"/>
           <w:sz w:val="28"/>
@@ -7683,7 +7696,6 @@
     </w:p>
     <w:p>
       <w:pPr>
-        <w:jc w:val="both"/>
         <w:rPr>
           <w:rFonts w:cs="Times New Roman"/>
           <w:sz w:val="28"/>
@@ -8322,7 +8334,6 @@
     <w:p>
       <w:pPr>
         <w:ind w:left="4320"/>
-        <w:jc w:val="both"/>
         <w:rPr>
           <w:rFonts w:cs="Times New Roman"/>
           <w:sz w:val="28"/>
@@ -8436,7 +8447,6 @@
     <w:p>
       <w:pPr>
         <w:ind w:left="4320"/>
-        <w:jc w:val="both"/>
         <w:rPr>
           <w:rFonts w:cs="Times New Roman"/>
           <w:sz w:val="28"/>
@@ -9079,7 +9089,6 @@
     </w:p>
     <w:p>
       <w:pPr>
-        <w:jc w:val="both"/>
         <w:rPr>
           <w:rFonts w:cs="Times New Roman"/>
           <w:sz w:val="28"/>
@@ -9162,7 +9171,6 @@
     </w:p>
     <w:p>
       <w:pPr>
-        <w:jc w:val="both"/>
         <w:rPr>
           <w:rFonts w:cs="Times New Roman"/>
           <w:sz w:val="28"/>
@@ -11852,7 +11860,6 @@
     </w:p>
     <w:p>
       <w:pPr>
-        <w:jc w:val="both"/>
         <w:rPr>
           <w:rFonts w:cs="Times New Roman"/>
           <w:sz w:val="28"/>
@@ -11927,7 +11934,6 @@
     </w:p>
     <w:p>
       <w:pPr>
-        <w:jc w:val="both"/>
         <w:rPr>
           <w:rFonts w:cs="Times New Roman"/>
           <w:sz w:val="28"/>
@@ -14274,7 +14280,6 @@
     </w:p>
     <w:p>
       <w:pPr>
-        <w:jc w:val="both"/>
         <w:rPr>
           <w:rFonts w:cs="Times New Roman"/>
           <w:sz w:val="28"/>
@@ -14381,7 +14386,6 @@
     </w:p>
     <w:p>
       <w:pPr>
-        <w:jc w:val="both"/>
         <w:rPr>
           <w:rFonts w:cs="Times New Roman"/>
           <w:sz w:val="28"/>
@@ -14454,7 +14458,6 @@
     </w:p>
     <w:p>
       <w:pPr>
-        <w:jc w:val="both"/>
         <w:rPr>
           <w:rFonts w:cs="Times New Roman"/>
           <w:sz w:val="28"/>

</xml_diff>